<commit_message>
Update Ease Of Use Tasks
</commit_message>
<xml_diff>
--- a/project-management/binder/iteration2/Saajid/Ease of Use Testing/Ease of Use Testing Tasks.docx
+++ b/project-management/binder/iteration2/Saajid/Ease of Use Testing/Ease of Use Testing Tasks.docx
@@ -189,7 +189,21 @@
         <w:jc w:val="both"/>
       </w:pPr>
       <w:r>
-        <w:t xml:space="preserve">Task 4: Start a game with </w:t>
+        <w:t>Task 4: Access the help section from any of the screens.</w:t>
+      </w:r>
+    </w:p>
+    <w:p>
+      <w:pPr>
+        <w:jc w:val="both"/>
+      </w:pPr>
+      <w:r>
+        <w:t xml:space="preserve">Task </w:t>
+      </w:r>
+      <w:r>
+        <w:t>5</w:t>
+      </w:r>
+      <w:r>
+        <w:t xml:space="preserve">: Start a game with </w:t>
       </w:r>
       <w:r>
         <w:t>human players</w:t>
@@ -203,7 +217,10 @@
         <w:jc w:val="both"/>
       </w:pPr>
       <w:r>
-        <w:t xml:space="preserve">Task 5: Resume the game you </w:t>
+        <w:t>Task 6</w:t>
+      </w:r>
+      <w:r>
+        <w:t xml:space="preserve">: Resume the game you </w:t>
       </w:r>
       <w:r>
         <w:t>were previously playing.</w:t>
@@ -214,7 +231,13 @@
         <w:jc w:val="both"/>
       </w:pPr>
       <w:r>
-        <w:t xml:space="preserve">Task 6: Close the app once more and now start a new a game with settings of </w:t>
+        <w:t xml:space="preserve">Task </w:t>
+      </w:r>
+      <w:r>
+        <w:t>7</w:t>
+      </w:r>
+      <w:r>
+        <w:t xml:space="preserve">: Close the app once more and now start a new a game with settings of </w:t>
       </w:r>
       <w:proofErr w:type="gramStart"/>
       <w:r>
@@ -231,7 +254,10 @@
       </w:pPr>
       <w:proofErr w:type="gramStart"/>
       <w:r>
-        <w:t>Task 7: Play this game until a player wins.</w:t>
+        <w:t>Task 8</w:t>
+      </w:r>
+      <w:r>
+        <w:t>: Play this game until a player wins.</w:t>
       </w:r>
       <w:proofErr w:type="gramEnd"/>
     </w:p>

</xml_diff>

<commit_message>
Testing Department Tests Finished
</commit_message>
<xml_diff>
--- a/project-management/binder/iteration2/Saajid/Ease of Use Testing/Ease of Use Testing Tasks.docx
+++ b/project-management/binder/iteration2/Saajid/Ease of Use Testing/Ease of Use Testing Tasks.docx
@@ -32,41 +32,23 @@
         <w:jc w:val="both"/>
       </w:pPr>
       <w:r>
-        <w:t xml:space="preserve">Task 1: Run </w:t>
-      </w:r>
-      <w:r>
-        <w:t xml:space="preserve">the </w:t>
-      </w:r>
-      <w:r>
-        <w:t>application</w:t>
-      </w:r>
-      <w:r>
-        <w:t>.</w:t>
-      </w:r>
-    </w:p>
-    <w:p>
-      <w:pPr>
-        <w:jc w:val="both"/>
-      </w:pPr>
-      <w:r>
-        <w:t>Task 2: Start a game with 4 players</w:t>
-      </w:r>
-      <w:r>
-        <w:t>.</w:t>
-      </w:r>
-    </w:p>
-    <w:p>
-      <w:pPr>
-        <w:jc w:val="both"/>
-      </w:pPr>
-      <w:r>
-        <w:t xml:space="preserve">Task 3: </w:t>
-      </w:r>
-      <w:r>
-        <w:t xml:space="preserve">Configure but do not start </w:t>
-      </w:r>
-      <w:r>
-        <w:t>a game with 6 players where</w:t>
+        <w:t>Task 1: Run the application.</w:t>
+      </w:r>
+    </w:p>
+    <w:p>
+      <w:pPr>
+        <w:jc w:val="both"/>
+      </w:pPr>
+      <w:r>
+        <w:t>Task 2: Start a game with 4 players.</w:t>
+      </w:r>
+    </w:p>
+    <w:p>
+      <w:pPr>
+        <w:jc w:val="both"/>
+      </w:pPr>
+      <w:r>
+        <w:t>Task 3: Configure but do not start a game with 6 players where</w:t>
       </w:r>
     </w:p>
     <w:p>
@@ -78,15 +60,7 @@
       </w:r>
       <w:r>
         <w:tab/>
-      </w:r>
-      <w:r>
-        <w:t xml:space="preserve">Task 3.1: </w:t>
-      </w:r>
-      <w:r>
-        <w:t xml:space="preserve">Red is </w:t>
-      </w:r>
-      <w:r>
-        <w:t>you.</w:t>
+        <w:t>Task 3.1: Red is you.</w:t>
       </w:r>
     </w:p>
     <w:p>
@@ -98,21 +72,7 @@
       </w:r>
       <w:r>
         <w:tab/>
-      </w:r>
-      <w:r>
-        <w:t xml:space="preserve">Task 3.2: </w:t>
-      </w:r>
-      <w:r>
-        <w:t>Green is a</w:t>
-      </w:r>
-      <w:r>
-        <w:t xml:space="preserve"> </w:t>
-      </w:r>
-      <w:r>
-        <w:t>computer controlled</w:t>
-      </w:r>
-      <w:r>
-        <w:t xml:space="preserve"> opponent set to medium difficulty</w:t>
+        <w:t>Task 3.2: Green is a computer controlled opponent set to medium difficulty</w:t>
       </w:r>
     </w:p>
     <w:p>
@@ -124,18 +84,7 @@
       </w:r>
       <w:r>
         <w:tab/>
-      </w:r>
-      <w:r>
-        <w:t xml:space="preserve">Task 3.3: </w:t>
-      </w:r>
-      <w:r>
-        <w:t xml:space="preserve">Orange is </w:t>
-      </w:r>
-      <w:r>
-        <w:t xml:space="preserve">a computer controlled </w:t>
-      </w:r>
-      <w:r>
-        <w:t>opponent set to easy difficulty</w:t>
+        <w:t>Task 3.3: Orange is a computer controlled opponent set to easy difficulty</w:t>
       </w:r>
     </w:p>
     <w:p>
@@ -147,21 +96,7 @@
       </w:r>
       <w:r>
         <w:tab/>
-      </w:r>
-      <w:r>
-        <w:t xml:space="preserve">Task 3.4: </w:t>
-      </w:r>
-      <w:r>
-        <w:t xml:space="preserve">Purple is </w:t>
-      </w:r>
-      <w:r>
-        <w:t xml:space="preserve">a computer controlled </w:t>
-      </w:r>
-      <w:r>
-        <w:t xml:space="preserve">opponent set to </w:t>
-      </w:r>
-      <w:r>
-        <w:t>hard difficulty</w:t>
+        <w:t>Task 3.4: Purple is a computer controlled opponent set to hard difficulty</w:t>
       </w:r>
     </w:p>
     <w:p>
@@ -197,47 +132,23 @@
         <w:jc w:val="both"/>
       </w:pPr>
       <w:r>
-        <w:t xml:space="preserve">Task </w:t>
-      </w:r>
-      <w:r>
-        <w:t>5</w:t>
-      </w:r>
-      <w:r>
-        <w:t xml:space="preserve">: Start a game with </w:t>
-      </w:r>
-      <w:r>
-        <w:t>human players</w:t>
-      </w:r>
-      <w:r>
-        <w:t>. Play a couple turns and close the app.</w:t>
-      </w:r>
-    </w:p>
-    <w:p>
-      <w:pPr>
-        <w:jc w:val="both"/>
-      </w:pPr>
-      <w:r>
-        <w:t>Task 6</w:t>
-      </w:r>
-      <w:r>
-        <w:t xml:space="preserve">: Resume the game you </w:t>
-      </w:r>
-      <w:r>
-        <w:t>were previously playing.</w:t>
-      </w:r>
-    </w:p>
-    <w:p>
-      <w:pPr>
-        <w:jc w:val="both"/>
-      </w:pPr>
-      <w:r>
-        <w:t xml:space="preserve">Task </w:t>
-      </w:r>
-      <w:r>
-        <w:t>7</w:t>
-      </w:r>
-      <w:r>
-        <w:t xml:space="preserve">: Close the app once more and now start a new a game with settings of </w:t>
+        <w:t>Task 5: Start a game with human players. Play a couple turns and close the app.</w:t>
+      </w:r>
+    </w:p>
+    <w:p>
+      <w:pPr>
+        <w:jc w:val="both"/>
+      </w:pPr>
+      <w:r>
+        <w:t>Task 6: Resume the game you were previously playing.</w:t>
+      </w:r>
+    </w:p>
+    <w:p>
+      <w:pPr>
+        <w:jc w:val="both"/>
+      </w:pPr>
+      <w:r>
+        <w:t xml:space="preserve">Task 7: Close the app once more and now start a new a game with settings of </w:t>
       </w:r>
       <w:proofErr w:type="gramStart"/>
       <w:r>
@@ -245,21 +156,8 @@
       </w:r>
       <w:proofErr w:type="gramEnd"/>
       <w:r>
-        <w:t xml:space="preserve"> choosing.</w:t>
-      </w:r>
-    </w:p>
-    <w:p>
-      <w:pPr>
-        <w:jc w:val="both"/>
-      </w:pPr>
-      <w:proofErr w:type="gramStart"/>
-      <w:r>
-        <w:t>Task 8</w:t>
-      </w:r>
-      <w:r>
-        <w:t>: Play this game until a player wins.</w:t>
-      </w:r>
-      <w:proofErr w:type="gramEnd"/>
+        <w:t xml:space="preserve"> choosing and play this game until a player wins.</w:t>
+      </w:r>
     </w:p>
     <w:p>
       <w:pPr>

</xml_diff>